<commit_message>
Revert "Ajout HAT RPI"
This reverts commit 37495a5355fe7fea7368fed2234a493909df8e69.
</commit_message>
<xml_diff>
--- a/Pôle mécatronique/Electronique/Cartes/Carte alimentation/Compte rendu.docx
+++ b/Pôle mécatronique/Electronique/Cartes/Carte alimentation/Compte rendu.docx
@@ -21,38 +21,12 @@
     </w:p>
     <w:p>
       <w:pPr>
-        <w:pStyle w:val="Titre1"/>
-      </w:pPr>
-      <w:r>
-        <w:t>Introduction :</w:t>
-      </w:r>
-    </w:p>
-    <w:p>
-      <w:r>
-        <w:t xml:space="preserve">Cette carte a pour but d’alimenter les différents modules du robots grâce à la batterie. </w:t>
-      </w:r>
-      <w:r>
-        <w:br/>
-        <w:t>Elle a été conçue pour être modulaire. Si deux connecteurs sont identiques, ils peuvent être branché dans n’importe quel ordre sans danger. De plus, chaque connecteur donne un accès au bus CAN commun à tous les modules. Pour finir</w:t>
-      </w:r>
-      <w:r>
-        <w:t>, un emplacement a été prévu pour accueillir une carte supplémentaire pour mesurer la consommation de chaque module indépendamment.</w:t>
-      </w:r>
-    </w:p>
-    <w:p/>
-    <w:p>
-      <w:pPr>
         <w:tabs>
           <w:tab w:val="left" w:pos="1617"/>
         </w:tabs>
       </w:pPr>
-    </w:p>
-    <w:p>
-      <w:pPr>
-        <w:pStyle w:val="Titre2"/>
-      </w:pPr>
-      <w:r>
-        <w:t>La carte possède 3 convertisseurs de tension :</w:t>
+      <w:r>
+        <w:t>Eléments importants :</w:t>
       </w:r>
     </w:p>
     <w:p>
@@ -60,14 +34,20 @@
         <w:pStyle w:val="Paragraphedeliste"/>
         <w:numPr>
           <w:ilvl w:val="0"/>
-          <w:numId w:val="2"/>
+          <w:numId w:val="1"/>
         </w:numPr>
         <w:tabs>
           <w:tab w:val="left" w:pos="1617"/>
         </w:tabs>
       </w:pPr>
       <w:r>
-        <w:t>24V vers 5V : Alimentation de la Raspberry (2A)</w:t>
+        <w:t>Doit pouvoir alimenter les différentes cartes électroniques du robot : 5V</w:t>
+      </w:r>
+      <w:r>
+        <w:t xml:space="preserve">, 12V </w:t>
+      </w:r>
+      <w:r>
+        <w:t xml:space="preserve">et 24V </w:t>
       </w:r>
     </w:p>
     <w:p>
@@ -75,17 +55,17 @@
         <w:pStyle w:val="Paragraphedeliste"/>
         <w:numPr>
           <w:ilvl w:val="0"/>
-          <w:numId w:val="2"/>
+          <w:numId w:val="1"/>
         </w:numPr>
         <w:tabs>
           <w:tab w:val="left" w:pos="1617"/>
         </w:tabs>
       </w:pPr>
       <w:r>
-        <w:t xml:space="preserve">24V vers 5V : Alimentation </w:t>
-      </w:r>
-      <w:r>
-        <w:t>des différents composants logiques du robot (2A max)</w:t>
+        <w:t>Doit pouvoir accueillir une carte de mesure de courant</w:t>
+      </w:r>
+      <w:r>
+        <w:t xml:space="preserve"> </w:t>
       </w:r>
     </w:p>
     <w:p>
@@ -93,31 +73,14 @@
         <w:pStyle w:val="Paragraphedeliste"/>
         <w:numPr>
           <w:ilvl w:val="0"/>
-          <w:numId w:val="2"/>
+          <w:numId w:val="1"/>
         </w:numPr>
         <w:tabs>
           <w:tab w:val="left" w:pos="1617"/>
         </w:tabs>
       </w:pPr>
       <w:r>
-        <w:t xml:space="preserve">24v vers 12V : </w:t>
-      </w:r>
-      <w:r>
-        <w:t xml:space="preserve">Alimentation des différents </w:t>
-      </w:r>
-      <w:r>
-        <w:t>actionneurs</w:t>
-      </w:r>
-      <w:r>
-        <w:t xml:space="preserve"> logiques du robot (2A max)</w:t>
-      </w:r>
-    </w:p>
-    <w:p>
-      <w:pPr>
-        <w:pStyle w:val="Titre2"/>
-      </w:pPr>
-      <w:r>
-        <w:t xml:space="preserve">Connecteurs : </w:t>
+        <w:t xml:space="preserve">Chaque type de sortie doit avoir des connecteurs différents avec des détrompeurs </w:t>
       </w:r>
     </w:p>
     <w:p>
@@ -125,14 +88,17 @@
         <w:pStyle w:val="Paragraphedeliste"/>
         <w:numPr>
           <w:ilvl w:val="0"/>
-          <w:numId w:val="3"/>
+          <w:numId w:val="1"/>
         </w:numPr>
         <w:tabs>
           <w:tab w:val="left" w:pos="1617"/>
         </w:tabs>
       </w:pPr>
       <w:r>
-        <w:t>Connecteurs rail 24V batterie : Connecteur XT60 temporaire. Doit être changé pour un connecteur de plus petite taille appliquant moins de stresse mécanique sur la carte</w:t>
+        <w:t xml:space="preserve"> </w:t>
+      </w:r>
+      <w:r>
+        <w:t>Entrée 24V</w:t>
       </w:r>
     </w:p>
     <w:p>
@@ -140,424 +106,45 @@
         <w:pStyle w:val="Paragraphedeliste"/>
         <w:numPr>
           <w:ilvl w:val="0"/>
-          <w:numId w:val="3"/>
+          <w:numId w:val="1"/>
         </w:numPr>
         <w:tabs>
           <w:tab w:val="left" w:pos="1617"/>
         </w:tabs>
       </w:pPr>
       <w:r>
-        <w:t>Connecteur Raspberry Pi</w:t>
-      </w:r>
-      <w:r>
-        <w:t xml:space="preserve"> : </w:t>
-      </w:r>
-      <w:r>
-        <w:t>Hirose DF11 6 pôles</w:t>
-      </w:r>
-      <w:r>
-        <w:t xml:space="preserve"> (ref RS :</w:t>
-      </w:r>
-      <w:r>
-        <w:t xml:space="preserve"> </w:t>
-      </w:r>
-      <w:hyperlink r:id="rId5" w:history="1">
-        <w:r>
-          <w:rPr>
-            <w:rStyle w:val="Lienhypertexte"/>
-          </w:rPr>
-          <w:t>136-2419</w:t>
-        </w:r>
-      </w:hyperlink>
-      <w:r>
-        <w:t xml:space="preserve">) </w:t>
-      </w:r>
-      <w:r>
-        <w:t>(J6)</w:t>
+        <w:t>Relais de coupure des rails 12V et 24V commandé par la Raspberry PI</w:t>
       </w:r>
     </w:p>
     <w:p>
       <w:pPr>
         <w:pStyle w:val="Paragraphedeliste"/>
         <w:numPr>
-          <w:ilvl w:val="1"/>
-          <w:numId w:val="3"/>
+          <w:ilvl w:val="0"/>
+          <w:numId w:val="1"/>
         </w:numPr>
         <w:tabs>
           <w:tab w:val="left" w:pos="1617"/>
         </w:tabs>
       </w:pPr>
       <w:r>
-        <w:t>Un pôle d’alimentation 5V (le connecteur supporte 2A)</w:t>
+        <w:t xml:space="preserve">3 connecteurs 5V, 2 connecteurs 12V </w:t>
       </w:r>
     </w:p>
     <w:p>
       <w:pPr>
         <w:pStyle w:val="Paragraphedeliste"/>
         <w:numPr>
-          <w:ilvl w:val="1"/>
-          <w:numId w:val="3"/>
+          <w:ilvl w:val="0"/>
+          <w:numId w:val="1"/>
         </w:numPr>
         <w:tabs>
           <w:tab w:val="left" w:pos="1617"/>
         </w:tabs>
       </w:pPr>
       <w:r>
-        <w:t>Un pôle pour la masse</w:t>
-      </w:r>
-    </w:p>
-    <w:p>
-      <w:pPr>
-        <w:pStyle w:val="Paragraphedeliste"/>
-        <w:numPr>
-          <w:ilvl w:val="1"/>
-          <w:numId w:val="3"/>
-        </w:numPr>
-        <w:tabs>
-          <w:tab w:val="left" w:pos="1617"/>
-        </w:tabs>
-      </w:pPr>
-      <w:r>
-        <w:t xml:space="preserve">Deux pôles </w:t>
-      </w:r>
-      <w:r>
-        <w:t>pour le bus CAN (Can HIGH et Can LOW)</w:t>
-      </w:r>
-    </w:p>
-    <w:p>
-      <w:pPr>
-        <w:pStyle w:val="Paragraphedeliste"/>
-        <w:numPr>
-          <w:ilvl w:val="1"/>
-          <w:numId w:val="3"/>
-        </w:numPr>
-        <w:tabs>
-          <w:tab w:val="left" w:pos="1617"/>
-        </w:tabs>
-      </w:pPr>
-      <w:r>
-        <w:t>Un pôle pour la masse</w:t>
-      </w:r>
-    </w:p>
-    <w:p>
-      <w:pPr>
-        <w:pStyle w:val="Paragraphedeliste"/>
-        <w:numPr>
-          <w:ilvl w:val="1"/>
-          <w:numId w:val="3"/>
-        </w:numPr>
-        <w:tabs>
-          <w:tab w:val="left" w:pos="1617"/>
-        </w:tabs>
-      </w:pPr>
-      <w:r>
-        <w:t>Un pôle de contrôle du relais 12V (via le transistor BD135)</w:t>
-      </w:r>
-    </w:p>
-    <w:p>
-      <w:pPr>
-        <w:pStyle w:val="Paragraphedeliste"/>
-        <w:numPr>
-          <w:ilvl w:val="1"/>
-          <w:numId w:val="3"/>
-        </w:numPr>
-        <w:tabs>
-          <w:tab w:val="left" w:pos="1617"/>
-        </w:tabs>
-      </w:pPr>
-      <w:r>
-        <w:t>Un pôle non-connecté</w:t>
-      </w:r>
-    </w:p>
-    <w:p>
-      <w:pPr>
-        <w:pStyle w:val="Paragraphedeliste"/>
-        <w:numPr>
-          <w:ilvl w:val="0"/>
-          <w:numId w:val="3"/>
-        </w:numPr>
-        <w:tabs>
-          <w:tab w:val="left" w:pos="1617"/>
-        </w:tabs>
-      </w:pPr>
-      <w:r>
-        <w:t>3</w:t>
-      </w:r>
-      <w:r>
-        <w:t xml:space="preserve"> Connecteur JST 4 pôles</w:t>
-      </w:r>
-      <w:r>
-        <w:t xml:space="preserve"> (J1, J2, J3)</w:t>
-      </w:r>
-    </w:p>
-    <w:p>
-      <w:pPr>
-        <w:pStyle w:val="Paragraphedeliste"/>
-        <w:numPr>
-          <w:ilvl w:val="1"/>
-          <w:numId w:val="3"/>
-        </w:numPr>
-        <w:tabs>
-          <w:tab w:val="left" w:pos="1617"/>
-        </w:tabs>
-      </w:pPr>
-      <w:r>
-        <w:t>Un pôle d’alimentation 5V</w:t>
-      </w:r>
-    </w:p>
-    <w:p>
-      <w:pPr>
-        <w:pStyle w:val="Paragraphedeliste"/>
-        <w:numPr>
-          <w:ilvl w:val="1"/>
-          <w:numId w:val="3"/>
-        </w:numPr>
-        <w:tabs>
-          <w:tab w:val="left" w:pos="1617"/>
-        </w:tabs>
-      </w:pPr>
-      <w:r>
-        <w:t>Deux pôles pour le bus CAN (Can HIGH et Can LOW)</w:t>
-      </w:r>
-    </w:p>
-    <w:p>
-      <w:pPr>
-        <w:pStyle w:val="Paragraphedeliste"/>
-        <w:numPr>
-          <w:ilvl w:val="1"/>
-          <w:numId w:val="3"/>
-        </w:numPr>
-        <w:tabs>
-          <w:tab w:val="left" w:pos="1617"/>
-        </w:tabs>
-      </w:pPr>
-      <w:r>
-        <w:t>Un pôle pour la masse</w:t>
-      </w:r>
-    </w:p>
-    <w:p>
-      <w:pPr>
-        <w:pStyle w:val="Paragraphedeliste"/>
-        <w:numPr>
-          <w:ilvl w:val="0"/>
-          <w:numId w:val="3"/>
-        </w:numPr>
-        <w:tabs>
-          <w:tab w:val="left" w:pos="1617"/>
-        </w:tabs>
-      </w:pPr>
-      <w:r>
-        <w:t xml:space="preserve">2 Connecteur JST </w:t>
-      </w:r>
-      <w:r>
-        <w:t>5</w:t>
-      </w:r>
-      <w:r>
-        <w:t xml:space="preserve"> pôles (J</w:t>
-      </w:r>
-      <w:r>
-        <w:t>4</w:t>
-      </w:r>
-      <w:r>
-        <w:t>, J</w:t>
-      </w:r>
-      <w:r>
-        <w:t>5</w:t>
-      </w:r>
-      <w:r>
-        <w:t>)</w:t>
-      </w:r>
-    </w:p>
-    <w:p>
-      <w:pPr>
-        <w:pStyle w:val="Paragraphedeliste"/>
-        <w:numPr>
-          <w:ilvl w:val="1"/>
-          <w:numId w:val="3"/>
-        </w:numPr>
-        <w:tabs>
-          <w:tab w:val="left" w:pos="1617"/>
-        </w:tabs>
-      </w:pPr>
-      <w:r>
-        <w:t>Un pôle d’alimentation 5V</w:t>
-      </w:r>
-    </w:p>
-    <w:p>
-      <w:pPr>
-        <w:pStyle w:val="Paragraphedeliste"/>
-        <w:numPr>
-          <w:ilvl w:val="1"/>
-          <w:numId w:val="3"/>
-        </w:numPr>
-        <w:tabs>
-          <w:tab w:val="left" w:pos="1617"/>
-        </w:tabs>
-      </w:pPr>
-      <w:r>
-        <w:t xml:space="preserve">Un pôle d’alimentation </w:t>
-      </w:r>
-      <w:r>
-        <w:t>12</w:t>
-      </w:r>
-      <w:r>
-        <w:t>V</w:t>
-      </w:r>
-    </w:p>
-    <w:p>
-      <w:pPr>
-        <w:pStyle w:val="Paragraphedeliste"/>
-        <w:numPr>
-          <w:ilvl w:val="1"/>
-          <w:numId w:val="3"/>
-        </w:numPr>
-        <w:tabs>
-          <w:tab w:val="left" w:pos="1617"/>
-        </w:tabs>
-      </w:pPr>
-      <w:r>
-        <w:t>Deux pôles pour le bus CAN (Can HIGH et Can LOW)</w:t>
-      </w:r>
-    </w:p>
-    <w:p>
-      <w:pPr>
-        <w:pStyle w:val="Paragraphedeliste"/>
-        <w:numPr>
-          <w:ilvl w:val="1"/>
-          <w:numId w:val="3"/>
-        </w:numPr>
-        <w:tabs>
-          <w:tab w:val="left" w:pos="1617"/>
-        </w:tabs>
-      </w:pPr>
-      <w:r>
-        <w:t>Un pôle pour la masse</w:t>
-      </w:r>
-    </w:p>
-    <w:p>
-      <w:pPr>
-        <w:pStyle w:val="Paragraphedeliste"/>
-        <w:numPr>
-          <w:ilvl w:val="0"/>
-          <w:numId w:val="3"/>
-        </w:numPr>
-        <w:tabs>
-          <w:tab w:val="left" w:pos="1617"/>
-        </w:tabs>
-      </w:pPr>
-      <w:r>
-        <w:t>Connecteur pour la carte de mesure de courant 20 pôles (J7):</w:t>
-      </w:r>
-    </w:p>
-    <w:p>
-      <w:pPr>
-        <w:pStyle w:val="Paragraphedeliste"/>
-        <w:numPr>
-          <w:ilvl w:val="1"/>
-          <w:numId w:val="3"/>
-        </w:numPr>
-        <w:tabs>
-          <w:tab w:val="left" w:pos="1617"/>
-        </w:tabs>
-      </w:pPr>
-      <w:r>
-        <w:t>Distribue les alimentations 5V et 12V aux différents connecteurs</w:t>
-      </w:r>
-    </w:p>
-    <w:p>
-      <w:pPr>
-        <w:pStyle w:val="Paragraphedeliste"/>
-        <w:numPr>
-          <w:ilvl w:val="1"/>
-          <w:numId w:val="3"/>
-        </w:numPr>
-        <w:tabs>
-          <w:tab w:val="left" w:pos="1617"/>
-        </w:tabs>
-      </w:pPr>
-      <w:r>
-        <w:t xml:space="preserve">Sert à accueillir une carte de mesure de courant. Si elle n’est pas en état d’être utilisée, elle peut </w:t>
-      </w:r>
-      <w:r>
-        <w:t>être ignorée en reliant directement les alimentations aux connecteurs.</w:t>
-      </w:r>
-    </w:p>
-    <w:p>
-      <w:pPr>
-        <w:pStyle w:val="Paragraphedeliste"/>
-        <w:numPr>
-          <w:ilvl w:val="1"/>
-          <w:numId w:val="3"/>
-        </w:numPr>
-        <w:tabs>
-          <w:tab w:val="left" w:pos="1617"/>
-        </w:tabs>
-      </w:pPr>
-      <w:r>
-        <w:t>Informations supplémentaires dans la rubrique destinée à la carte d’alimentation.</w:t>
-      </w:r>
-    </w:p>
-    <w:p>
-      <w:pPr>
-        <w:tabs>
-          <w:tab w:val="left" w:pos="1617"/>
-        </w:tabs>
-      </w:pPr>
-    </w:p>
-    <w:p>
-      <w:pPr>
-        <w:tabs>
-          <w:tab w:val="left" w:pos="1617"/>
-        </w:tabs>
-      </w:pPr>
-    </w:p>
-    <w:p>
-      <w:pPr>
-        <w:pStyle w:val="Titre2"/>
-      </w:pPr>
-      <w:r>
-        <w:lastRenderedPageBreak/>
-        <w:t>Connecteur de la carte d’alimentation :</w:t>
-      </w:r>
-    </w:p>
-    <w:p>
-      <w:pPr>
-        <w:tabs>
-          <w:tab w:val="left" w:pos="1617"/>
-        </w:tabs>
-      </w:pPr>
-      <w:r>
-        <w:t xml:space="preserve">Ce connecteur à été réfléchi pour accueillir une carte de mesure de courant </w:t>
-      </w:r>
-      <w:r>
-        <w:t xml:space="preserve">si nécessaire. La broche numéro 20 n’est pas connectée et peut donc être condamné pour servir de détrompeur. Les trois convertisseurs de tension sont reliés à ce connecteur, celui si à pour but de distribuer ces tensions aux différents connecteurs en passant ou pas par une carte de mesure de courant. </w:t>
-      </w:r>
-    </w:p>
-    <w:p>
-      <w:pPr>
-        <w:tabs>
-          <w:tab w:val="left" w:pos="1617"/>
-        </w:tabs>
-      </w:pPr>
-      <w:r>
-        <w:t>Les besoins de la carte d’alimentation seront donc limités par ce connecteur. Il lui fournit un accès au bus CAN ainsi qu’</w:t>
-      </w:r>
-      <w:r>
-        <w:t>à</w:t>
-      </w:r>
-      <w:r>
-        <w:t xml:space="preserve"> </w:t>
-      </w:r>
-      <w:r>
-        <w:t>une alimentation (Choisir parmi les 3 convertisseurs)</w:t>
-      </w:r>
-    </w:p>
-    <w:p>
-      <w:pPr>
-        <w:tabs>
-          <w:tab w:val="left" w:pos="1617"/>
-        </w:tabs>
-      </w:pPr>
+        <w:t xml:space="preserve">2 sortie 24V (protégée par le relais) </w:t>
+      </w:r>
     </w:p>
     <w:sectPr>
       <w:pgSz w:w="11906" w:h="16838"/>
@@ -572,9 +159,9 @@
 <file path=word/numbering.xml><?xml version="1.0" encoding="utf-8"?>
 <w:numbering xmlns:wpc="http://schemas.microsoft.com/office/word/2010/wordprocessingCanvas" xmlns:cx="http://schemas.microsoft.com/office/drawing/2014/chartex" xmlns:cx1="http://schemas.microsoft.com/office/drawing/2015/9/8/chartex" xmlns:cx2="http://schemas.microsoft.com/office/drawing/2015/10/21/chartex" xmlns:cx3="http://schemas.microsoft.com/office/drawing/2016/5/9/chartex" xmlns:cx4="http://schemas.microsoft.com/office/drawing/2016/5/10/chartex" xmlns:cx5="http://schemas.microsoft.com/office/drawing/2016/5/11/chartex" xmlns:cx6="http://schemas.microsoft.com/office/drawing/2016/5/12/chartex" xmlns:cx7="http://schemas.microsoft.com/office/drawing/2016/5/13/chartex" xmlns:cx8="http://schemas.microsoft.com/office/drawing/2016/5/14/chartex" xmlns:mc="http://schemas.openxmlformats.org/markup-compatibility/2006" xmlns:aink="http://schemas.microsoft.com/office/drawing/2016/ink" xmlns:am3d="http://schemas.microsoft.com/office/drawing/2017/model3d" xmlns:o="urn:schemas-microsoft-com:office:office" xmlns:r="http://schemas.openxmlformats.org/officeDocument/2006/relationships" xmlns:m="http://schemas.openxmlformats.org/officeDocument/2006/math" xmlns:v="urn:schemas-microsoft-com:vml" xmlns:wp14="http://schemas.microsoft.com/office/word/2010/wordprocessingDrawing" xmlns:wp="http://schemas.openxmlformats.org/drawingml/2006/wordprocessingDrawing" xmlns:w10="urn:schemas-microsoft-com:office:word" xmlns:w="http://schemas.openxmlformats.org/wordprocessingml/2006/main" xmlns:w14="http://schemas.microsoft.com/office/word/2010/wordml" xmlns:w15="http://schemas.microsoft.com/office/word/2012/wordml" xmlns:w16cex="http://schemas.microsoft.com/office/word/2018/wordml/cex" xmlns:w16cid="http://schemas.microsoft.com/office/word/2016/wordml/cid" xmlns:w16="http://schemas.microsoft.com/office/word/2018/wordml" xmlns:w16sdtdh="http://schemas.microsoft.com/office/word/2020/wordml/sdtdatahash" xmlns:w16se="http://schemas.microsoft.com/office/word/2015/wordml/symex" xmlns:wpg="http://schemas.microsoft.com/office/word/2010/wordprocessingGroup" xmlns:wpi="http://schemas.microsoft.com/office/word/2010/wordprocessingInk" xmlns:wne="http://schemas.microsoft.com/office/word/2006/wordml" xmlns:wps="http://schemas.microsoft.com/office/word/2010/wordprocessingShape" mc:Ignorable="w14 w15 w16se w16cid w16 w16cex w16sdtdh wp14">
   <w:abstractNum w:abstractNumId="0" w15:restartNumberingAfterBreak="0">
-    <w:nsid w:val="35B46799"/>
+    <w:nsid w:val="7ADA5031"/>
     <w:multiLevelType w:val="hybridMultilevel"/>
-    <w:tmpl w:val="6186A940"/>
+    <w:tmpl w:val="4122041A"/>
     <w:lvl w:ilvl="0" w:tplc="040C0001">
       <w:start w:val="1"/>
       <w:numFmt w:val="bullet"/>
@@ -587,7 +174,7 @@
         <w:rFonts w:ascii="Symbol" w:hAnsi="Symbol" w:hint="default"/>
       </w:rPr>
     </w:lvl>
-    <w:lvl w:ilvl="1" w:tplc="040C0003">
+    <w:lvl w:ilvl="1" w:tplc="040C0003" w:tentative="1">
       <w:start w:val="1"/>
       <w:numFmt w:val="bullet"/>
       <w:lvlText w:val="o"/>
@@ -684,239 +271,7 @@
       </w:rPr>
     </w:lvl>
   </w:abstractNum>
-  <w:abstractNum w:abstractNumId="1" w15:restartNumberingAfterBreak="0">
-    <w:nsid w:val="52F70FC2"/>
-    <w:multiLevelType w:val="hybridMultilevel"/>
-    <w:tmpl w:val="7430F394"/>
-    <w:lvl w:ilvl="0" w:tplc="040C0001">
-      <w:start w:val="1"/>
-      <w:numFmt w:val="bullet"/>
-      <w:lvlText w:val=""/>
-      <w:lvlJc w:val="left"/>
-      <w:pPr>
-        <w:ind w:left="720" w:hanging="360"/>
-      </w:pPr>
-      <w:rPr>
-        <w:rFonts w:ascii="Symbol" w:hAnsi="Symbol" w:hint="default"/>
-      </w:rPr>
-    </w:lvl>
-    <w:lvl w:ilvl="1" w:tplc="040C0003" w:tentative="1">
-      <w:start w:val="1"/>
-      <w:numFmt w:val="bullet"/>
-      <w:lvlText w:val="o"/>
-      <w:lvlJc w:val="left"/>
-      <w:pPr>
-        <w:ind w:left="1440" w:hanging="360"/>
-      </w:pPr>
-      <w:rPr>
-        <w:rFonts w:ascii="Courier New" w:hAnsi="Courier New" w:cs="Courier New" w:hint="default"/>
-      </w:rPr>
-    </w:lvl>
-    <w:lvl w:ilvl="2" w:tplc="040C0005" w:tentative="1">
-      <w:start w:val="1"/>
-      <w:numFmt w:val="bullet"/>
-      <w:lvlText w:val=""/>
-      <w:lvlJc w:val="left"/>
-      <w:pPr>
-        <w:ind w:left="2160" w:hanging="360"/>
-      </w:pPr>
-      <w:rPr>
-        <w:rFonts w:ascii="Wingdings" w:hAnsi="Wingdings" w:hint="default"/>
-      </w:rPr>
-    </w:lvl>
-    <w:lvl w:ilvl="3" w:tplc="040C0001" w:tentative="1">
-      <w:start w:val="1"/>
-      <w:numFmt w:val="bullet"/>
-      <w:lvlText w:val=""/>
-      <w:lvlJc w:val="left"/>
-      <w:pPr>
-        <w:ind w:left="2880" w:hanging="360"/>
-      </w:pPr>
-      <w:rPr>
-        <w:rFonts w:ascii="Symbol" w:hAnsi="Symbol" w:hint="default"/>
-      </w:rPr>
-    </w:lvl>
-    <w:lvl w:ilvl="4" w:tplc="040C0003" w:tentative="1">
-      <w:start w:val="1"/>
-      <w:numFmt w:val="bullet"/>
-      <w:lvlText w:val="o"/>
-      <w:lvlJc w:val="left"/>
-      <w:pPr>
-        <w:ind w:left="3600" w:hanging="360"/>
-      </w:pPr>
-      <w:rPr>
-        <w:rFonts w:ascii="Courier New" w:hAnsi="Courier New" w:cs="Courier New" w:hint="default"/>
-      </w:rPr>
-    </w:lvl>
-    <w:lvl w:ilvl="5" w:tplc="040C0005" w:tentative="1">
-      <w:start w:val="1"/>
-      <w:numFmt w:val="bullet"/>
-      <w:lvlText w:val=""/>
-      <w:lvlJc w:val="left"/>
-      <w:pPr>
-        <w:ind w:left="4320" w:hanging="360"/>
-      </w:pPr>
-      <w:rPr>
-        <w:rFonts w:ascii="Wingdings" w:hAnsi="Wingdings" w:hint="default"/>
-      </w:rPr>
-    </w:lvl>
-    <w:lvl w:ilvl="6" w:tplc="040C0001" w:tentative="1">
-      <w:start w:val="1"/>
-      <w:numFmt w:val="bullet"/>
-      <w:lvlText w:val=""/>
-      <w:lvlJc w:val="left"/>
-      <w:pPr>
-        <w:ind w:left="5040" w:hanging="360"/>
-      </w:pPr>
-      <w:rPr>
-        <w:rFonts w:ascii="Symbol" w:hAnsi="Symbol" w:hint="default"/>
-      </w:rPr>
-    </w:lvl>
-    <w:lvl w:ilvl="7" w:tplc="040C0003" w:tentative="1">
-      <w:start w:val="1"/>
-      <w:numFmt w:val="bullet"/>
-      <w:lvlText w:val="o"/>
-      <w:lvlJc w:val="left"/>
-      <w:pPr>
-        <w:ind w:left="5760" w:hanging="360"/>
-      </w:pPr>
-      <w:rPr>
-        <w:rFonts w:ascii="Courier New" w:hAnsi="Courier New" w:cs="Courier New" w:hint="default"/>
-      </w:rPr>
-    </w:lvl>
-    <w:lvl w:ilvl="8" w:tplc="040C0005" w:tentative="1">
-      <w:start w:val="1"/>
-      <w:numFmt w:val="bullet"/>
-      <w:lvlText w:val=""/>
-      <w:lvlJc w:val="left"/>
-      <w:pPr>
-        <w:ind w:left="6480" w:hanging="360"/>
-      </w:pPr>
-      <w:rPr>
-        <w:rFonts w:ascii="Wingdings" w:hAnsi="Wingdings" w:hint="default"/>
-      </w:rPr>
-    </w:lvl>
-  </w:abstractNum>
-  <w:abstractNum w:abstractNumId="2" w15:restartNumberingAfterBreak="0">
-    <w:nsid w:val="7ADA5031"/>
-    <w:multiLevelType w:val="hybridMultilevel"/>
-    <w:tmpl w:val="4122041A"/>
-    <w:lvl w:ilvl="0" w:tplc="040C0001">
-      <w:start w:val="1"/>
-      <w:numFmt w:val="bullet"/>
-      <w:lvlText w:val=""/>
-      <w:lvlJc w:val="left"/>
-      <w:pPr>
-        <w:ind w:left="720" w:hanging="360"/>
-      </w:pPr>
-      <w:rPr>
-        <w:rFonts w:ascii="Symbol" w:hAnsi="Symbol" w:hint="default"/>
-      </w:rPr>
-    </w:lvl>
-    <w:lvl w:ilvl="1" w:tplc="040C0003" w:tentative="1">
-      <w:start w:val="1"/>
-      <w:numFmt w:val="bullet"/>
-      <w:lvlText w:val="o"/>
-      <w:lvlJc w:val="left"/>
-      <w:pPr>
-        <w:ind w:left="1440" w:hanging="360"/>
-      </w:pPr>
-      <w:rPr>
-        <w:rFonts w:ascii="Courier New" w:hAnsi="Courier New" w:cs="Courier New" w:hint="default"/>
-      </w:rPr>
-    </w:lvl>
-    <w:lvl w:ilvl="2" w:tplc="040C0005" w:tentative="1">
-      <w:start w:val="1"/>
-      <w:numFmt w:val="bullet"/>
-      <w:lvlText w:val=""/>
-      <w:lvlJc w:val="left"/>
-      <w:pPr>
-        <w:ind w:left="2160" w:hanging="360"/>
-      </w:pPr>
-      <w:rPr>
-        <w:rFonts w:ascii="Wingdings" w:hAnsi="Wingdings" w:hint="default"/>
-      </w:rPr>
-    </w:lvl>
-    <w:lvl w:ilvl="3" w:tplc="040C0001" w:tentative="1">
-      <w:start w:val="1"/>
-      <w:numFmt w:val="bullet"/>
-      <w:lvlText w:val=""/>
-      <w:lvlJc w:val="left"/>
-      <w:pPr>
-        <w:ind w:left="2880" w:hanging="360"/>
-      </w:pPr>
-      <w:rPr>
-        <w:rFonts w:ascii="Symbol" w:hAnsi="Symbol" w:hint="default"/>
-      </w:rPr>
-    </w:lvl>
-    <w:lvl w:ilvl="4" w:tplc="040C0003" w:tentative="1">
-      <w:start w:val="1"/>
-      <w:numFmt w:val="bullet"/>
-      <w:lvlText w:val="o"/>
-      <w:lvlJc w:val="left"/>
-      <w:pPr>
-        <w:ind w:left="3600" w:hanging="360"/>
-      </w:pPr>
-      <w:rPr>
-        <w:rFonts w:ascii="Courier New" w:hAnsi="Courier New" w:cs="Courier New" w:hint="default"/>
-      </w:rPr>
-    </w:lvl>
-    <w:lvl w:ilvl="5" w:tplc="040C0005" w:tentative="1">
-      <w:start w:val="1"/>
-      <w:numFmt w:val="bullet"/>
-      <w:lvlText w:val=""/>
-      <w:lvlJc w:val="left"/>
-      <w:pPr>
-        <w:ind w:left="4320" w:hanging="360"/>
-      </w:pPr>
-      <w:rPr>
-        <w:rFonts w:ascii="Wingdings" w:hAnsi="Wingdings" w:hint="default"/>
-      </w:rPr>
-    </w:lvl>
-    <w:lvl w:ilvl="6" w:tplc="040C0001" w:tentative="1">
-      <w:start w:val="1"/>
-      <w:numFmt w:val="bullet"/>
-      <w:lvlText w:val=""/>
-      <w:lvlJc w:val="left"/>
-      <w:pPr>
-        <w:ind w:left="5040" w:hanging="360"/>
-      </w:pPr>
-      <w:rPr>
-        <w:rFonts w:ascii="Symbol" w:hAnsi="Symbol" w:hint="default"/>
-      </w:rPr>
-    </w:lvl>
-    <w:lvl w:ilvl="7" w:tplc="040C0003" w:tentative="1">
-      <w:start w:val="1"/>
-      <w:numFmt w:val="bullet"/>
-      <w:lvlText w:val="o"/>
-      <w:lvlJc w:val="left"/>
-      <w:pPr>
-        <w:ind w:left="5760" w:hanging="360"/>
-      </w:pPr>
-      <w:rPr>
-        <w:rFonts w:ascii="Courier New" w:hAnsi="Courier New" w:cs="Courier New" w:hint="default"/>
-      </w:rPr>
-    </w:lvl>
-    <w:lvl w:ilvl="8" w:tplc="040C0005" w:tentative="1">
-      <w:start w:val="1"/>
-      <w:numFmt w:val="bullet"/>
-      <w:lvlText w:val=""/>
-      <w:lvlJc w:val="left"/>
-      <w:pPr>
-        <w:ind w:left="6480" w:hanging="360"/>
-      </w:pPr>
-      <w:rPr>
-        <w:rFonts w:ascii="Wingdings" w:hAnsi="Wingdings" w:hint="default"/>
-      </w:rPr>
-    </w:lvl>
-  </w:abstractNum>
   <w:num w:numId="1">
-    <w:abstractNumId w:val="2"/>
-  </w:num>
-  <w:num w:numId="2">
-    <w:abstractNumId w:val="1"/>
-  </w:num>
-  <w:num w:numId="3">
     <w:abstractNumId w:val="0"/>
   </w:num>
 </w:numbering>
@@ -1321,49 +676,6 @@
     <w:name w:val="Normal"/>
     <w:qFormat/>
   </w:style>
-  <w:style w:type="paragraph" w:styleId="Titre1">
-    <w:name w:val="heading 1"/>
-    <w:basedOn w:val="Normal"/>
-    <w:next w:val="Normal"/>
-    <w:link w:val="Titre1Car"/>
-    <w:uiPriority w:val="9"/>
-    <w:qFormat/>
-    <w:rsid w:val="00D63FE5"/>
-    <w:pPr>
-      <w:keepNext/>
-      <w:keepLines/>
-      <w:spacing w:before="240" w:after="0"/>
-      <w:outlineLvl w:val="0"/>
-    </w:pPr>
-    <w:rPr>
-      <w:rFonts w:asciiTheme="majorHAnsi" w:eastAsiaTheme="majorEastAsia" w:hAnsiTheme="majorHAnsi" w:cstheme="majorBidi"/>
-      <w:color w:val="2F5496" w:themeColor="accent1" w:themeShade="BF"/>
-      <w:sz w:val="32"/>
-      <w:szCs w:val="32"/>
-    </w:rPr>
-  </w:style>
-  <w:style w:type="paragraph" w:styleId="Titre2">
-    <w:name w:val="heading 2"/>
-    <w:basedOn w:val="Normal"/>
-    <w:next w:val="Normal"/>
-    <w:link w:val="Titre2Car"/>
-    <w:uiPriority w:val="9"/>
-    <w:unhideWhenUsed/>
-    <w:qFormat/>
-    <w:rsid w:val="00D63FE5"/>
-    <w:pPr>
-      <w:keepNext/>
-      <w:keepLines/>
-      <w:spacing w:before="40" w:after="0"/>
-      <w:outlineLvl w:val="1"/>
-    </w:pPr>
-    <w:rPr>
-      <w:rFonts w:asciiTheme="majorHAnsi" w:eastAsiaTheme="majorEastAsia" w:hAnsiTheme="majorHAnsi" w:cstheme="majorBidi"/>
-      <w:color w:val="2F5496" w:themeColor="accent1" w:themeShade="BF"/>
-      <w:sz w:val="26"/>
-      <w:szCs w:val="26"/>
-    </w:rPr>
-  </w:style>
   <w:style w:type="character" w:default="1" w:styleId="Policepardfaut">
     <w:name w:val="Default Paragraph Font"/>
     <w:uiPriority w:val="1"/>
@@ -1401,55 +713,6 @@
       <w:ind w:left="720"/>
       <w:contextualSpacing/>
     </w:pPr>
-  </w:style>
-  <w:style w:type="character" w:styleId="Lienhypertexte">
-    <w:name w:val="Hyperlink"/>
-    <w:basedOn w:val="Policepardfaut"/>
-    <w:uiPriority w:val="99"/>
-    <w:unhideWhenUsed/>
-    <w:rsid w:val="00044D6E"/>
-    <w:rPr>
-      <w:color w:val="0563C1" w:themeColor="hyperlink"/>
-      <w:u w:val="single"/>
-    </w:rPr>
-  </w:style>
-  <w:style w:type="character" w:styleId="Mentionnonrsolue">
-    <w:name w:val="Unresolved Mention"/>
-    <w:basedOn w:val="Policepardfaut"/>
-    <w:uiPriority w:val="99"/>
-    <w:semiHidden/>
-    <w:unhideWhenUsed/>
-    <w:rsid w:val="00044D6E"/>
-    <w:rPr>
-      <w:color w:val="605E5C"/>
-      <w:shd w:val="clear" w:color="auto" w:fill="E1DFDD"/>
-    </w:rPr>
-  </w:style>
-  <w:style w:type="character" w:customStyle="1" w:styleId="Titre2Car">
-    <w:name w:val="Titre 2 Car"/>
-    <w:basedOn w:val="Policepardfaut"/>
-    <w:link w:val="Titre2"/>
-    <w:uiPriority w:val="9"/>
-    <w:rsid w:val="00D63FE5"/>
-    <w:rPr>
-      <w:rFonts w:asciiTheme="majorHAnsi" w:eastAsiaTheme="majorEastAsia" w:hAnsiTheme="majorHAnsi" w:cstheme="majorBidi"/>
-      <w:color w:val="2F5496" w:themeColor="accent1" w:themeShade="BF"/>
-      <w:sz w:val="26"/>
-      <w:szCs w:val="26"/>
-    </w:rPr>
-  </w:style>
-  <w:style w:type="character" w:customStyle="1" w:styleId="Titre1Car">
-    <w:name w:val="Titre 1 Car"/>
-    <w:basedOn w:val="Policepardfaut"/>
-    <w:link w:val="Titre1"/>
-    <w:uiPriority w:val="9"/>
-    <w:rsid w:val="00D63FE5"/>
-    <w:rPr>
-      <w:rFonts w:asciiTheme="majorHAnsi" w:eastAsiaTheme="majorEastAsia" w:hAnsiTheme="majorHAnsi" w:cstheme="majorBidi"/>
-      <w:color w:val="2F5496" w:themeColor="accent1" w:themeShade="BF"/>
-      <w:sz w:val="32"/>
-      <w:szCs w:val="32"/>
-    </w:rPr>
   </w:style>
 </w:styles>
 </file>

</xml_diff>